<commit_message>
tk-601: re-added introduction to report
</commit_message>
<xml_diff>
--- a/Documentation/App dev group coursework.docx
+++ b/Documentation/App dev group coursework.docx
@@ -383,7 +383,7 @@
         <w:jc w:val="center"/>
         <w:rPr>
           <w:rFonts w:eastAsia="Arial" w:cs="Arial"/>
-          <w:i/>
+          <w:iCs/>
           <w:sz w:val="20"/>
         </w:rPr>
       </w:pPr>
@@ -393,7 +393,25 @@
           <w:i/>
           <w:sz w:val="20"/>
         </w:rPr>
-        <w:t xml:space="preserve">I confirm that I understand my coursework needs to be submitted online via Google Classroom under the relevant module page before the deadline in order for my assignment to be accepted and marked. I am fully aware that late submissions will be treated as non-submission and a </w:t>
+        <w:t xml:space="preserve">I confirm that I understand my coursework needs to be submitted online via Google Classroom under the relevant module page before the deadline </w:t>
+      </w:r>
+      <w:proofErr w:type="gramStart"/>
+      <w:r>
+        <w:rPr>
+          <w:rFonts w:eastAsia="Arial" w:cs="Arial"/>
+          <w:i/>
+          <w:sz w:val="20"/>
+        </w:rPr>
+        <w:t>in order for</w:t>
+      </w:r>
+      <w:proofErr w:type="gramEnd"/>
+      <w:r>
+        <w:rPr>
+          <w:rFonts w:eastAsia="Arial" w:cs="Arial"/>
+          <w:i/>
+          <w:sz w:val="20"/>
+        </w:rPr>
+        <w:t xml:space="preserve"> my assignment to be accepted and marked. I am fully aware that late submissions will be treated as non-submission and a </w:t>
       </w:r>
       <w:proofErr w:type="gramStart"/>
       <w:r>
@@ -413,6 +431,89 @@
         </w:rPr>
         <w:t xml:space="preserve"> of zero will be awarded.</w:t>
       </w:r>
+    </w:p>
+    <w:p>
+      <w:pPr>
+        <w:spacing w:line="259" w:lineRule="auto"/>
+        <w:jc w:val="left"/>
+        <w:rPr>
+          <w:b/>
+          <w:bCs/>
+          <w:iCs/>
+          <w:sz w:val="28"/>
+          <w:szCs w:val="28"/>
+        </w:rPr>
+      </w:pPr>
+      <w:r>
+        <w:rPr>
+          <w:b/>
+          <w:bCs/>
+          <w:iCs/>
+          <w:sz w:val="28"/>
+          <w:szCs w:val="28"/>
+        </w:rPr>
+        <w:lastRenderedPageBreak/>
+        <w:t>Acknowledgment</w:t>
+      </w:r>
+    </w:p>
+    <w:p>
+      <w:pPr>
+        <w:rPr>
+          <w:iCs/>
+        </w:rPr>
+      </w:pPr>
+      <w:r>
+        <w:rPr>
+          <w:iCs/>
+        </w:rPr>
+        <w:t>We would like to show our gratitude to the module lecturer and tutor for giving us the chance to work on a highly educational, useful, and career-oriented project of developing a web application for managing the stock, loan, and return of a DVD shop. The lecturer and tutor of the module Application Development were helpful and kind to the students. The guidance and support of the tutor and lecturer were effective and motivating for this coursework. We are thankful to them for providing the resources like lectures and tutorial slides.</w:t>
+      </w:r>
+    </w:p>
+    <w:p>
+      <w:pPr>
+        <w:rPr>
+          <w:rFonts w:eastAsia="Arial" w:cs="Arial"/>
+          <w:iCs/>
+          <w:sz w:val="20"/>
+        </w:rPr>
+      </w:pPr>
+      <w:r>
+        <w:rPr>
+          <w:iCs/>
+        </w:rPr>
+        <w:t xml:space="preserve">At the time of the </w:t>
+      </w:r>
+      <w:r>
+        <w:rPr>
+          <w:iCs/>
+        </w:rPr>
+        <w:t>system's development process, sometimes we had to face some issues and doubts regarding the development process,</w:t>
+      </w:r>
+      <w:r>
+        <w:rPr>
+          <w:iCs/>
+        </w:rPr>
+        <w:t xml:space="preserve"> which were solved by consulting and meeting with the tutors. In the end, we would like to say that after completing this project, we gained a lot of knowledge and experience, which we are sure will benefit in our coming days and future careers.</w:t>
+      </w:r>
+      <w:r>
+        <w:rPr>
+          <w:rFonts w:eastAsia="Arial" w:cs="Arial"/>
+          <w:iCs/>
+          <w:sz w:val="20"/>
+        </w:rPr>
+        <w:br w:type="page"/>
+      </w:r>
+    </w:p>
+    <w:p>
+      <w:pPr>
+        <w:spacing w:after="0" w:line="240" w:lineRule="auto"/>
+        <w:jc w:val="center"/>
+        <w:rPr>
+          <w:rFonts w:eastAsia="Arial" w:cs="Arial"/>
+          <w:iCs/>
+          <w:sz w:val="20"/>
+        </w:rPr>
+      </w:pPr>
     </w:p>
     <w:sdt>
       <w:sdtPr>
@@ -1350,6 +1451,21 @@
       <w:bookmarkEnd w:id="0"/>
     </w:p>
     <w:p>
+      <w:r>
+        <w:t>The assignment that has been assigned to us is group coursework containing 30% of the total module grades where we need to create a management system for Ropey DVDs to manage their stock, loaned, and rented items. The system which we need to create for Ropey DVDs should be developed in .NET technology using C# as the programming language. The primary purpose of this system is to support the operations of Ropey DVDs in managing their rented and returned DVDs. It also helps them to manage the details of different members of their shop.</w:t>
+      </w:r>
+    </w:p>
+    <w:p>
+      <w:r>
+        <w:t>The developed system will be a web application in which there will be functionalities like registration and login features for the different users. There will be features for assistants and managers too. The developed system or application will offer to operate different actions like adding new DVDs items to the system, listing out the producer, studio, and cast lists of all the DVDs that are in the shop, issuing a DVD copy on loan to a member, maintaining a record of returned DVDs copy. The system also allows maintaining an alphabetic list of those members who do not have any DVDs on loan to a particular date. It also allows maintaining the record of those members who have DVDs on loan to a particular data. The system will also allow the Ropey DVDs to remove from stock the copies of all the DVDs that are more than 1 year (365 days) old. Lists of all the DVDs which are currently on loan can be generated with the help of this system. Another operation of the system is it can allow users to list out all the members who have not borrowed any DVDs in the last 31 days. Similarly, there are a lot of operations and functionality which can be helpful for the Ropey DVDs to operate their franchise efficiently and smoothly.</w:t>
+      </w:r>
+    </w:p>
+    <w:p>
+      <w:r>
+        <w:t>In the developed system user will have access to some limited functionalities whereas the assistant will have access to functionalities more than the users and the manager will have full access to the system. It means the user cannot perform all the activities that the assistant and manager can do, the assistant cannot perform all the activities that the manager can do. But a manager can perform all the activities that a user and manager can do.</w:t>
+      </w:r>
+    </w:p>
+    <w:p>
       <w:pPr>
         <w:spacing w:line="259" w:lineRule="auto"/>
         <w:jc w:val="left"/>
@@ -5881,82 +5997,82 @@
       </w:pPr>
     </w:lvl>
   </w:abstractNum>
-  <w:num w:numId="1" w16cid:durableId="971865421">
+  <w:num w:numId="1">
     <w:abstractNumId w:val="11"/>
   </w:num>
-  <w:num w:numId="2" w16cid:durableId="1177497833">
+  <w:num w:numId="2">
     <w:abstractNumId w:val="27"/>
   </w:num>
-  <w:num w:numId="3" w16cid:durableId="1808278433">
+  <w:num w:numId="3">
     <w:abstractNumId w:val="36"/>
   </w:num>
-  <w:num w:numId="4" w16cid:durableId="1030574396">
+  <w:num w:numId="4">
     <w:abstractNumId w:val="1"/>
   </w:num>
-  <w:num w:numId="5" w16cid:durableId="713047452">
+  <w:num w:numId="5">
     <w:abstractNumId w:val="24"/>
   </w:num>
-  <w:num w:numId="6" w16cid:durableId="1149327668">
+  <w:num w:numId="6">
     <w:abstractNumId w:val="7"/>
   </w:num>
-  <w:num w:numId="7" w16cid:durableId="1040588711">
+  <w:num w:numId="7">
     <w:abstractNumId w:val="31"/>
   </w:num>
-  <w:num w:numId="8" w16cid:durableId="123739042">
+  <w:num w:numId="8">
     <w:abstractNumId w:val="15"/>
   </w:num>
-  <w:num w:numId="9" w16cid:durableId="993337154">
+  <w:num w:numId="9">
     <w:abstractNumId w:val="17"/>
   </w:num>
-  <w:num w:numId="10" w16cid:durableId="782115009">
+  <w:num w:numId="10">
     <w:abstractNumId w:val="5"/>
   </w:num>
-  <w:num w:numId="11" w16cid:durableId="938102970">
+  <w:num w:numId="11">
     <w:abstractNumId w:val="20"/>
   </w:num>
-  <w:num w:numId="12" w16cid:durableId="350685404">
+  <w:num w:numId="12">
     <w:abstractNumId w:val="9"/>
   </w:num>
-  <w:num w:numId="13" w16cid:durableId="1634948509">
+  <w:num w:numId="13">
     <w:abstractNumId w:val="13"/>
   </w:num>
-  <w:num w:numId="14" w16cid:durableId="1258558446">
+  <w:num w:numId="14">
     <w:abstractNumId w:val="23"/>
   </w:num>
-  <w:num w:numId="15" w16cid:durableId="580602220">
+  <w:num w:numId="15">
     <w:abstractNumId w:val="40"/>
   </w:num>
-  <w:num w:numId="16" w16cid:durableId="578755495">
+  <w:num w:numId="16">
     <w:abstractNumId w:val="37"/>
   </w:num>
-  <w:num w:numId="17" w16cid:durableId="1945190149">
+  <w:num w:numId="17">
     <w:abstractNumId w:val="18"/>
   </w:num>
-  <w:num w:numId="18" w16cid:durableId="1080714429">
+  <w:num w:numId="18">
     <w:abstractNumId w:val="16"/>
   </w:num>
-  <w:num w:numId="19" w16cid:durableId="48963529">
+  <w:num w:numId="19">
     <w:abstractNumId w:val="2"/>
   </w:num>
-  <w:num w:numId="20" w16cid:durableId="355426587">
+  <w:num w:numId="20">
     <w:abstractNumId w:val="33"/>
   </w:num>
-  <w:num w:numId="21" w16cid:durableId="1072778152">
+  <w:num w:numId="21">
     <w:abstractNumId w:val="8"/>
   </w:num>
-  <w:num w:numId="22" w16cid:durableId="384912727">
+  <w:num w:numId="22">
     <w:abstractNumId w:val="34"/>
   </w:num>
-  <w:num w:numId="23" w16cid:durableId="775950164">
+  <w:num w:numId="23">
     <w:abstractNumId w:val="26"/>
   </w:num>
-  <w:num w:numId="24" w16cid:durableId="1373269684">
+  <w:num w:numId="24">
     <w:abstractNumId w:val="30"/>
   </w:num>
-  <w:num w:numId="25" w16cid:durableId="1063333474">
+  <w:num w:numId="25">
     <w:abstractNumId w:val="32"/>
   </w:num>
-  <w:num w:numId="26" w16cid:durableId="614672306">
+  <w:num w:numId="26">
     <w:abstractNumId w:val="32"/>
     <w:lvlOverride w:ilvl="0">
       <w:startOverride w:val="1"/>
@@ -5986,64 +6102,64 @@
       <w:startOverride w:val="1"/>
     </w:lvlOverride>
   </w:num>
-  <w:num w:numId="27" w16cid:durableId="1262760404">
+  <w:num w:numId="27">
     <w:abstractNumId w:val="4"/>
   </w:num>
-  <w:num w:numId="28" w16cid:durableId="1671761821">
+  <w:num w:numId="28">
     <w:abstractNumId w:val="35"/>
   </w:num>
-  <w:num w:numId="29" w16cid:durableId="670984552">
+  <w:num w:numId="29">
     <w:abstractNumId w:val="6"/>
   </w:num>
-  <w:num w:numId="30" w16cid:durableId="1077287991">
+  <w:num w:numId="30">
     <w:abstractNumId w:val="42"/>
   </w:num>
-  <w:num w:numId="31" w16cid:durableId="283537959">
+  <w:num w:numId="31">
     <w:abstractNumId w:val="21"/>
   </w:num>
-  <w:num w:numId="32" w16cid:durableId="2045867480">
+  <w:num w:numId="32">
     <w:abstractNumId w:val="25"/>
   </w:num>
-  <w:num w:numId="33" w16cid:durableId="60834050">
+  <w:num w:numId="33">
     <w:abstractNumId w:val="12"/>
   </w:num>
-  <w:num w:numId="34" w16cid:durableId="64838525">
+  <w:num w:numId="34">
     <w:abstractNumId w:val="39"/>
   </w:num>
-  <w:num w:numId="35" w16cid:durableId="909584981">
+  <w:num w:numId="35">
     <w:abstractNumId w:val="3"/>
   </w:num>
-  <w:num w:numId="36" w16cid:durableId="1111122967">
+  <w:num w:numId="36">
     <w:abstractNumId w:val="28"/>
   </w:num>
-  <w:num w:numId="37" w16cid:durableId="289095193">
+  <w:num w:numId="37">
     <w:abstractNumId w:val="10"/>
   </w:num>
-  <w:num w:numId="38" w16cid:durableId="1941251745">
+  <w:num w:numId="38">
     <w:abstractNumId w:val="38"/>
   </w:num>
-  <w:num w:numId="39" w16cid:durableId="506674280">
+  <w:num w:numId="39">
     <w:abstractNumId w:val="41"/>
   </w:num>
-  <w:num w:numId="40" w16cid:durableId="1994093190">
+  <w:num w:numId="40">
     <w:abstractNumId w:val="19"/>
   </w:num>
-  <w:num w:numId="41" w16cid:durableId="1562058897">
+  <w:num w:numId="41">
     <w:abstractNumId w:val="0"/>
   </w:num>
-  <w:num w:numId="42" w16cid:durableId="589629216">
+  <w:num w:numId="42">
     <w:abstractNumId w:val="43"/>
   </w:num>
-  <w:num w:numId="43" w16cid:durableId="467823803">
+  <w:num w:numId="43">
     <w:abstractNumId w:val="29"/>
   </w:num>
-  <w:num w:numId="44" w16cid:durableId="1495144154">
+  <w:num w:numId="44">
     <w:abstractNumId w:val="22"/>
   </w:num>
-  <w:num w:numId="45" w16cid:durableId="1297956173">
+  <w:num w:numId="45">
     <w:abstractNumId w:val="14"/>
   </w:num>
-  <w:num w:numId="46" w16cid:durableId="1500346794">
+  <w:num w:numId="46">
     <w:abstractNumId w:val="14"/>
     <w:lvlOverride w:ilvl="0">
       <w:startOverride w:val="1"/>

</xml_diff>